<commit_message>
Set up devcontainer for VS Code
</commit_message>
<xml_diff>
--- a/_manuscript/index.docx
+++ b/_manuscript/index.docx
@@ -7,37 +7,31 @@
         <w:pStyle w:val="Title"/>
       </w:pPr>
       <w:r>
-        <w:t xml:space="preserve">SPI</w:t>
-      </w:r>
-      <w:r>
-        <w:t xml:space="preserve"> </w:t>
-      </w:r>
-      <w:r>
-        <w:t xml:space="preserve">-</w:t>
-      </w:r>
-      <w:r>
-        <w:t xml:space="preserve"> </w:t>
-      </w:r>
-      <w:r>
-        <w:t xml:space="preserve">Defining</w:t>
-      </w:r>
-      <w:r>
-        <w:t xml:space="preserve"> </w:t>
-      </w:r>
-      <w:r>
-        <w:t xml:space="preserve">bespoke</w:t>
-      </w:r>
-      <w:r>
-        <w:t xml:space="preserve"> </w:t>
-      </w:r>
-      <w:r>
-        <w:t xml:space="preserve">and</w:t>
-      </w:r>
-      <w:r>
-        <w:t xml:space="preserve"> </w:t>
-      </w:r>
-      <w:r>
-        <w:t xml:space="preserve">reference</w:t>
+        <w:t xml:space="preserve">Soundscape</w:t>
+      </w:r>
+      <w:r>
+        <w:t xml:space="preserve"> </w:t>
+      </w:r>
+      <w:r>
+        <w:t xml:space="preserve">Perception</w:t>
+      </w:r>
+      <w:r>
+        <w:t xml:space="preserve"> </w:t>
+      </w:r>
+      <w:r>
+        <w:t xml:space="preserve">Indices</w:t>
+      </w:r>
+      <w:r>
+        <w:t xml:space="preserve"> </w:t>
+      </w:r>
+      <w:r>
+        <w:t xml:space="preserve">(SPI):</w:t>
+      </w:r>
+      <w:r>
+        <w:t xml:space="preserve"> </w:t>
+      </w:r>
+      <w:r>
+        <w:t xml:space="preserve">Developing</w:t>
       </w:r>
       <w:r>
         <w:t xml:space="preserve"> </w:t>
@@ -49,19 +43,49 @@
         <w:t xml:space="preserve"> </w:t>
       </w:r>
       <w:r>
-        <w:t xml:space="preserve">Soundscape</w:t>
-      </w:r>
-      <w:r>
-        <w:t xml:space="preserve"> </w:t>
-      </w:r>
-      <w:r>
-        <w:t xml:space="preserve">Perception</w:t>
-      </w:r>
-      <w:r>
-        <w:t xml:space="preserve"> </w:t>
-      </w:r>
-      <w:r>
-        <w:t xml:space="preserve">Indices</w:t>
+        <w:t xml:space="preserve">single</w:t>
+      </w:r>
+      <w:r>
+        <w:t xml:space="preserve"> </w:t>
+      </w:r>
+      <w:r>
+        <w:t xml:space="preserve">value</w:t>
+      </w:r>
+      <w:r>
+        <w:t xml:space="preserve"> </w:t>
+      </w:r>
+      <w:r>
+        <w:t xml:space="preserve">scores</w:t>
+      </w:r>
+      <w:r>
+        <w:t xml:space="preserve"> </w:t>
+      </w:r>
+      <w:r>
+        <w:t xml:space="preserve">of</w:t>
+      </w:r>
+      <w:r>
+        <w:t xml:space="preserve"> </w:t>
+      </w:r>
+      <w:r>
+        <w:t xml:space="preserve">multidimensional</w:t>
+      </w:r>
+      <w:r>
+        <w:t xml:space="preserve"> </w:t>
+      </w:r>
+      <w:r>
+        <w:t xml:space="preserve">soundscape</w:t>
+      </w:r>
+      <w:r>
+        <w:t xml:space="preserve"> </w:t>
+      </w:r>
+      <w:r>
+        <w:t xml:space="preserve">perceptual</w:t>
+      </w:r>
+      <w:r>
+        <w:t xml:space="preserve"> </w:t>
+      </w:r>
+      <w:r>
+        <w:t xml:space="preserve">quality</w:t>
       </w:r>
     </w:p>
     <w:p>
@@ -125,7 +149,7 @@
         <w:pStyle w:val="Date"/>
       </w:pPr>
       <w:r>
-        <w:t xml:space="preserve">2024-05-30</w:t>
+        <w:t xml:space="preserve">2024-06-06</w:t>
       </w:r>
     </w:p>
     <w:p>
@@ -1582,13 +1606,13 @@
       </w:r>
     </w:p>
     <w:bookmarkEnd w:id="20"/>
-    <w:bookmarkStart w:id="24" w:name="background"/>
+    <w:bookmarkStart w:id="24" w:name="theoretical-background"/>
     <w:p>
       <w:pPr>
         <w:pStyle w:val="Heading1"/>
       </w:pPr>
       <w:r>
-        <w:t xml:space="preserve">2. Background</w:t>
+        <w:t xml:space="preserve">2. Theoretical Background</w:t>
       </w:r>
     </w:p>
     <w:p>
@@ -8031,7 +8055,7 @@
         <w:footnoteReference w:id="68"/>
       </w:r>
       <w:r>
-        <w:t xml:space="preserve">. The code to recreate the figures in this paper can be found on this paper’s specific Github page.</w:t>
+        <w:t xml:space="preserve">. The code to recreate the figures in this paper can be found on this paper’s Github page.</w:t>
       </w:r>
     </w:p>
     <w:bookmarkEnd w:id="70"/>

</xml_diff>